<commit_message>
Practical 12 and 13
</commit_message>
<xml_diff>
--- a/6th Sem/Advance Java/1907011/Assignment_03/outputs.docx
+++ b/6th Sem/Advance Java/1907011/Assignment_03/outputs.docx
@@ -16,38 +16,6 @@
         </w:rPr>
         <w:t>Q1 and Q2)</w:t>
       </w:r>
-    </w:p>
-    <w:p>
-      <w:pPr>
-        <w:rPr>
-          <w:b/>
-          <w:u w:val="single"/>
-        </w:rPr>
-      </w:pPr>
-    </w:p>
-    <w:p>
-      <w:pPr>
-        <w:rPr>
-          <w:b/>
-          <w:u w:val="single"/>
-        </w:rPr>
-      </w:pPr>
-    </w:p>
-    <w:p>
-      <w:pPr>
-        <w:rPr>
-          <w:b/>
-          <w:u w:val="single"/>
-        </w:rPr>
-      </w:pPr>
-    </w:p>
-    <w:p>
-      <w:pPr>
-        <w:rPr>
-          <w:b/>
-          <w:u w:val="single"/>
-        </w:rPr>
-      </w:pPr>
     </w:p>
     <w:p>
       <w:pPr>
@@ -1084,6 +1052,29 @@
           <w:u w:val="single"/>
         </w:rPr>
       </w:pPr>
+    </w:p>
+    <w:p>
+      <w:pPr>
+        <w:rPr>
+          <w:b/>
+          <w:u w:val="single"/>
+        </w:rPr>
+      </w:pPr>
+      <w:r>
+        <w:rPr>
+          <w:b/>
+          <w:u w:val="single"/>
+        </w:rPr>
+        <w:lastRenderedPageBreak/>
+        <w:t xml:space="preserve">Q6) </w:t>
+      </w:r>
+      <w:r>
+        <w:rPr>
+          <w:b/>
+          <w:u w:val="single"/>
+        </w:rPr>
+        <w:t>Using GenericServlet</w:t>
+      </w:r>
       <w:bookmarkStart w:id="0" w:name="_GoBack"/>
       <w:bookmarkEnd w:id="0"/>
     </w:p>
@@ -1094,34 +1085,19 @@
           <w:u w:val="single"/>
         </w:rPr>
       </w:pPr>
-      <w:r>
-        <w:rPr>
-          <w:b/>
-          <w:u w:val="single"/>
-        </w:rPr>
-        <w:lastRenderedPageBreak/>
-        <w:t xml:space="preserve">Q6) </w:t>
-      </w:r>
-    </w:p>
-    <w:p>
-      <w:pPr>
-        <w:rPr>
-          <w:b/>
-          <w:u w:val="single"/>
-        </w:rPr>
-      </w:pPr>
-    </w:p>
-    <w:p>
-      <w:pPr>
-        <w:jc w:val="center"/>
-        <w:rPr>
-          <w:b/>
-          <w:u w:val="single"/>
-        </w:rPr>
-      </w:pPr>
-      <w:r>
-        <w:rPr>
-          <w:b/>
+    </w:p>
+    <w:p>
+      <w:pPr>
+        <w:jc w:val="center"/>
+        <w:rPr>
+          <w:b/>
+          <w:u w:val="single"/>
+        </w:rPr>
+      </w:pPr>
+      <w:r>
+        <w:rPr>
+          <w:b/>
+          <w:noProof/>
           <w:u w:val="single"/>
         </w:rPr>
         <w:drawing>
@@ -1189,6 +1165,7 @@
       <w:r>
         <w:rPr>
           <w:b/>
+          <w:noProof/>
           <w:u w:val="single"/>
         </w:rPr>
         <w:drawing>
@@ -1227,6 +1204,169 @@
           </wp:inline>
         </w:drawing>
       </w:r>
+    </w:p>
+    <w:p>
+      <w:pPr>
+        <w:jc w:val="center"/>
+        <w:rPr>
+          <w:b/>
+          <w:u w:val="single"/>
+        </w:rPr>
+      </w:pPr>
+    </w:p>
+    <w:p>
+      <w:pPr>
+        <w:jc w:val="center"/>
+        <w:rPr>
+          <w:b/>
+          <w:u w:val="single"/>
+        </w:rPr>
+      </w:pPr>
+    </w:p>
+    <w:p>
+      <w:pPr>
+        <w:jc w:val="center"/>
+        <w:rPr>
+          <w:b/>
+          <w:u w:val="single"/>
+        </w:rPr>
+      </w:pPr>
+    </w:p>
+    <w:p/>
+    <w:p/>
+    <w:p/>
+    <w:p/>
+    <w:p/>
+    <w:p/>
+    <w:p/>
+    <w:p/>
+    <w:p/>
+    <w:p/>
+    <w:p/>
+    <w:p>
+      <w:pPr>
+        <w:rPr>
+          <w:b/>
+          <w:u w:val="single"/>
+        </w:rPr>
+      </w:pPr>
+      <w:r>
+        <w:rPr>
+          <w:b/>
+          <w:u w:val="single"/>
+        </w:rPr>
+        <w:lastRenderedPageBreak/>
+        <w:t xml:space="preserve">Using </w:t>
+      </w:r>
+      <w:proofErr w:type="spellStart"/>
+      <w:r>
+        <w:rPr>
+          <w:b/>
+          <w:u w:val="single"/>
+        </w:rPr>
+        <w:t>HttpServlet</w:t>
+      </w:r>
+      <w:proofErr w:type="spellEnd"/>
+      <w:r>
+        <w:rPr>
+          <w:b/>
+          <w:u w:val="single"/>
+        </w:rPr>
+        <w:t xml:space="preserve"> </w:t>
+      </w:r>
+    </w:p>
+    <w:p>
+      <w:r>
+        <w:rPr>
+          <w:noProof/>
+        </w:rPr>
+        <w:drawing>
+          <wp:inline distT="0" distB="0" distL="0" distR="0" wp14:anchorId="62B692F6" wp14:editId="1130C3AF">
+            <wp:extent cx="5731510" cy="3006725"/>
+            <wp:effectExtent l="0" t="0" r="2540" b="3175"/>
+            <wp:docPr id="13" name="Picture 13"/>
+            <wp:cNvGraphicFramePr>
+              <a:graphicFrameLocks xmlns:a="http://schemas.openxmlformats.org/drawingml/2006/main" noChangeAspect="1"/>
+            </wp:cNvGraphicFramePr>
+            <a:graphic xmlns:a="http://schemas.openxmlformats.org/drawingml/2006/main">
+              <a:graphicData uri="http://schemas.openxmlformats.org/drawingml/2006/picture">
+                <pic:pic xmlns:pic="http://schemas.openxmlformats.org/drawingml/2006/picture">
+                  <pic:nvPicPr>
+                    <pic:cNvPr id="1" name=""/>
+                    <pic:cNvPicPr/>
+                  </pic:nvPicPr>
+                  <pic:blipFill>
+                    <a:blip r:embed="rId14"/>
+                    <a:stretch>
+                      <a:fillRect/>
+                    </a:stretch>
+                  </pic:blipFill>
+                  <pic:spPr>
+                    <a:xfrm>
+                      <a:off x="0" y="0"/>
+                      <a:ext cx="5731510" cy="3006725"/>
+                    </a:xfrm>
+                    <a:prstGeom prst="rect">
+                      <a:avLst/>
+                    </a:prstGeom>
+                  </pic:spPr>
+                </pic:pic>
+              </a:graphicData>
+            </a:graphic>
+          </wp:inline>
+        </w:drawing>
+      </w:r>
+    </w:p>
+    <w:p/>
+    <w:p>
+      <w:r>
+        <w:rPr>
+          <w:noProof/>
+        </w:rPr>
+        <w:drawing>
+          <wp:inline distT="0" distB="0" distL="0" distR="0" wp14:anchorId="16CFBBA9" wp14:editId="3A5F06E1">
+            <wp:extent cx="5731510" cy="3006725"/>
+            <wp:effectExtent l="0" t="0" r="2540" b="3175"/>
+            <wp:docPr id="14" name="Picture 14"/>
+            <wp:cNvGraphicFramePr>
+              <a:graphicFrameLocks xmlns:a="http://schemas.openxmlformats.org/drawingml/2006/main" noChangeAspect="1"/>
+            </wp:cNvGraphicFramePr>
+            <a:graphic xmlns:a="http://schemas.openxmlformats.org/drawingml/2006/main">
+              <a:graphicData uri="http://schemas.openxmlformats.org/drawingml/2006/picture">
+                <pic:pic xmlns:pic="http://schemas.openxmlformats.org/drawingml/2006/picture">
+                  <pic:nvPicPr>
+                    <pic:cNvPr id="1" name=""/>
+                    <pic:cNvPicPr/>
+                  </pic:nvPicPr>
+                  <pic:blipFill>
+                    <a:blip r:embed="rId15"/>
+                    <a:stretch>
+                      <a:fillRect/>
+                    </a:stretch>
+                  </pic:blipFill>
+                  <pic:spPr>
+                    <a:xfrm>
+                      <a:off x="0" y="0"/>
+                      <a:ext cx="5731510" cy="3006725"/>
+                    </a:xfrm>
+                    <a:prstGeom prst="rect">
+                      <a:avLst/>
+                    </a:prstGeom>
+                  </pic:spPr>
+                </pic:pic>
+              </a:graphicData>
+            </a:graphic>
+          </wp:inline>
+        </w:drawing>
+      </w:r>
+    </w:p>
+    <w:p>
+      <w:pPr>
+        <w:rPr>
+          <w:b/>
+          <w:u w:val="single"/>
+        </w:rPr>
+      </w:pPr>
     </w:p>
     <w:p>
       <w:pPr>

</xml_diff>